<commit_message>
docs: finish bab 4 complete draft
</commit_message>
<xml_diff>
--- a/proposal/DRAFTS/Outline_BAB_IV.docx
+++ b/proposal/DRAFTS/Outline_BAB_IV.docx
@@ -2038,6 +2038,8 @@
       <w:r>
         <w:br w:type="page"/>
       </w:r>
+      <w:bookmarkStart w:id="9" w:name="_yqhslqenc7t0" w:colFirst="0" w:colLast="0"/>
+      <w:bookmarkEnd w:id="9"/>
     </w:p>
     <w:p>
       <w:pPr>
@@ -2048,8 +2050,6 @@
         </w:numPr>
         <w:jc w:val="both"/>
       </w:pPr>
-      <w:bookmarkStart w:id="9" w:name="_yqhslqenc7t0" w:colFirst="0" w:colLast="0"/>
-      <w:bookmarkEnd w:id="9"/>
       <w:r>
         <w:lastRenderedPageBreak/>
         <w:t>ANALYZE THE TOP 10 MODELS, WHERE THE MAJORITY OF THE MODELS COME FROM (THE CONFIG), AND SHOW THE GRAPHIC OF THE TRAINING TOO</w:t>
@@ -2700,7 +2700,7 @@
       <w:pPr>
         <w:pStyle w:val="Heading2"/>
         <w:numPr>
-          <w:ilvl w:val="0"/>
+          <w:ilvl w:val="1"/>
           <w:numId w:val="6"/>
         </w:numPr>
         <w:jc w:val="both"/>
@@ -3095,7 +3095,7 @@
           <w:noProof/>
         </w:rPr>
         <w:drawing>
-          <wp:inline distT="114300" distB="114300" distL="114300" distR="114300" wp14:anchorId="71BFDF7D" wp14:editId="68EDAE20">
+          <wp:inline distT="114300" distB="114300" distL="114300" distR="114300" wp14:anchorId="71BFDF7D" wp14:editId="5D73D81D">
             <wp:extent cx="4195763" cy="2983063"/>
             <wp:effectExtent l="0" t="0" r="0" b="0"/>
             <wp:docPr id="39" name="image32.png"/>
@@ -3104,7 +3104,7 @@
               <a:graphicData uri="http://schemas.openxmlformats.org/drawingml/2006/picture">
                 <pic:pic xmlns:pic="http://schemas.openxmlformats.org/drawingml/2006/picture">
                   <pic:nvPicPr>
-                    <pic:cNvPr id="0" name="image32.png"/>
+                    <pic:cNvPr id="39" name="image32.png"/>
                     <pic:cNvPicPr preferRelativeResize="0"/>
                   </pic:nvPicPr>
                   <pic:blipFill>
@@ -3141,7 +3141,7 @@
         </w:rPr>
         <w:lastRenderedPageBreak/>
         <w:drawing>
-          <wp:inline distT="114300" distB="114300" distL="114300" distR="114300" wp14:anchorId="013DFB3D" wp14:editId="41DBFF11">
+          <wp:inline distT="114300" distB="114300" distL="114300" distR="114300" wp14:anchorId="013DFB3D" wp14:editId="120E4CEE">
             <wp:extent cx="4822479" cy="3443288"/>
             <wp:effectExtent l="0" t="0" r="0" b="0"/>
             <wp:docPr id="35" name="image39.png"/>
@@ -3150,7 +3150,7 @@
               <a:graphicData uri="http://schemas.openxmlformats.org/drawingml/2006/picture">
                 <pic:pic xmlns:pic="http://schemas.openxmlformats.org/drawingml/2006/picture">
                   <pic:nvPicPr>
-                    <pic:cNvPr id="0" name="image39.png"/>
+                    <pic:cNvPr id="35" name="image39.png"/>
                     <pic:cNvPicPr preferRelativeResize="0"/>
                   </pic:nvPicPr>
                   <pic:blipFill>
@@ -3186,7 +3186,7 @@
           <w:noProof/>
         </w:rPr>
         <w:drawing>
-          <wp:inline distT="114300" distB="114300" distL="114300" distR="114300" wp14:anchorId="2FD519F3" wp14:editId="1D515E5D">
+          <wp:inline distT="114300" distB="114300" distL="114300" distR="114300" wp14:anchorId="2FD519F3" wp14:editId="716A3153">
             <wp:extent cx="4678055" cy="3332437"/>
             <wp:effectExtent l="0" t="0" r="0" b="0"/>
             <wp:docPr id="13" name="image22.png"/>
@@ -3195,7 +3195,7 @@
               <a:graphicData uri="http://schemas.openxmlformats.org/drawingml/2006/picture">
                 <pic:pic xmlns:pic="http://schemas.openxmlformats.org/drawingml/2006/picture">
                   <pic:nvPicPr>
-                    <pic:cNvPr id="0" name="image22.png"/>
+                    <pic:cNvPr id="13" name="image22.png"/>
                     <pic:cNvPicPr preferRelativeResize="0"/>
                   </pic:nvPicPr>
                   <pic:blipFill>
@@ -3247,7 +3247,7 @@
         </w:rPr>
         <w:lastRenderedPageBreak/>
         <w:drawing>
-          <wp:inline distT="114300" distB="114300" distL="114300" distR="114300" wp14:anchorId="559DDC84" wp14:editId="24219FC7">
+          <wp:inline distT="114300" distB="114300" distL="114300" distR="114300" wp14:anchorId="559DDC84" wp14:editId="2122DFD7">
             <wp:extent cx="4957763" cy="3535584"/>
             <wp:effectExtent l="0" t="0" r="0" b="0"/>
             <wp:docPr id="5" name="image2.png"/>
@@ -3256,7 +3256,7 @@
               <a:graphicData uri="http://schemas.openxmlformats.org/drawingml/2006/picture">
                 <pic:pic xmlns:pic="http://schemas.openxmlformats.org/drawingml/2006/picture">
                   <pic:nvPicPr>
-                    <pic:cNvPr id="0" name="image2.png"/>
+                    <pic:cNvPr id="5" name="image2.png"/>
                     <pic:cNvPicPr preferRelativeResize="0"/>
                   </pic:nvPicPr>
                   <pic:blipFill>
@@ -3439,13 +3439,8 @@
       </w:r>
       <w:proofErr w:type="spellEnd"/>
       <w:r>
-        <w:t xml:space="preserve"> </w:t>
-      </w:r>
-      <w:proofErr w:type="spellStart"/>
-      <w:r>
-        <w:t>jauh</w:t>
-      </w:r>
-      <w:proofErr w:type="spellEnd"/>
+        <w:t xml:space="preserve"> jauh</w:t>
+      </w:r>
     </w:p>
     <w:p>
       <w:pPr>

</xml_diff>